<commit_message>
correção do arquivo .docx
</commit_message>
<xml_diff>
--- a/oficina.docx
+++ b/oficina.docx
@@ -299,13 +299,31 @@
         <w:rPr>
           <w:rFonts w:ascii="Times New Roman" w:hAnsi="Times New Roman" w:cs="Times New Roman"/>
         </w:rPr>
-        <w:t>Gera, Contém</w:t>
-      </w:r>
-      <w:r>
-        <w:rPr>
-          <w:rFonts w:ascii="Times New Roman" w:hAnsi="Times New Roman" w:cs="Times New Roman"/>
-        </w:rPr>
-        <w:t>, Estão em, Abastece</w:t>
+        <w:t>Leva</w:t>
+      </w:r>
+      <w:r>
+        <w:rPr>
+          <w:rFonts w:ascii="Times New Roman" w:hAnsi="Times New Roman" w:cs="Times New Roman"/>
+        </w:rPr>
+        <w:t xml:space="preserve">, </w:t>
+      </w:r>
+      <w:r>
+        <w:rPr>
+          <w:rFonts w:ascii="Times New Roman" w:hAnsi="Times New Roman" w:cs="Times New Roman"/>
+        </w:rPr>
+        <w:t>Avalia</w:t>
+      </w:r>
+      <w:r>
+        <w:rPr>
+          <w:rFonts w:ascii="Times New Roman" w:hAnsi="Times New Roman" w:cs="Times New Roman"/>
+        </w:rPr>
+        <w:t xml:space="preserve">, </w:t>
+      </w:r>
+      <w:r>
+        <w:rPr>
+          <w:rFonts w:ascii="Times New Roman" w:hAnsi="Times New Roman" w:cs="Times New Roman"/>
+        </w:rPr>
+        <w:t>Gera</w:t>
       </w:r>
     </w:p>
     <w:p>
@@ -338,6 +356,7 @@
       <w:r>
         <w:rPr>
           <w:rFonts w:ascii="Times New Roman" w:hAnsi="Times New Roman" w:cs="Times New Roman"/>
+          <w:noProof/>
         </w:rPr>
         <w:drawing>
           <wp:inline distT="0" distB="0" distL="0" distR="0" wp14:anchorId="37E83898" wp14:editId="4717C7DF">
@@ -388,6 +407,7 @@
       <w:r>
         <w:rPr>
           <w:rFonts w:ascii="Times New Roman" w:hAnsi="Times New Roman" w:cs="Times New Roman"/>
+          <w:noProof/>
         </w:rPr>
         <w:drawing>
           <wp:inline distT="0" distB="0" distL="0" distR="0" wp14:anchorId="1DAB18AD" wp14:editId="51D690E0">
@@ -438,6 +458,7 @@
       <w:r>
         <w:rPr>
           <w:rFonts w:ascii="Times New Roman" w:hAnsi="Times New Roman" w:cs="Times New Roman"/>
+          <w:noProof/>
         </w:rPr>
         <w:drawing>
           <wp:inline distT="0" distB="0" distL="0" distR="0" wp14:anchorId="0135E3A9" wp14:editId="53B473EA">
@@ -488,6 +509,7 @@
       <w:r>
         <w:rPr>
           <w:rFonts w:ascii="Times New Roman" w:hAnsi="Times New Roman" w:cs="Times New Roman"/>
+          <w:noProof/>
         </w:rPr>
         <w:lastRenderedPageBreak/>
         <w:drawing>
@@ -580,6 +602,7 @@
       <w:r>
         <w:rPr>
           <w:rFonts w:ascii="Times New Roman" w:hAnsi="Times New Roman" w:cs="Times New Roman"/>
+          <w:noProof/>
         </w:rPr>
         <w:drawing>
           <wp:inline distT="0" distB="0" distL="0" distR="0" wp14:anchorId="7B2349DC" wp14:editId="535A653E">

</xml_diff>